<commit_message>
Update FED - EX01 - JavaScript Basics and Arrays.docx
</commit_message>
<xml_diff>
--- a/JavaScript/Tehtävätannot/Kesken/FED - EX01 - JavaScript Basics and Arrays.docx
+++ b/JavaScript/Tehtävätannot/Kesken/FED - EX01 - JavaScript Basics and Arrays.docx
@@ -3077,71 +3077,64 @@
       <w:pPr>
         <w:spacing w:line="360" w:lineRule="auto"/>
         <w:rPr>
-          <w:bCs/>
-          <w:lang w:val="en-US"/>
-        </w:rPr>
-      </w:pPr>
-      <w:r>
-        <w:rPr>
-          <w:bCs/>
+          <w:b/>
+          <w:lang w:val="en-US"/>
+        </w:rPr>
+      </w:pPr>
+      <w:r>
+        <w:rPr>
+          <w:b/>
           <w:lang w:val="en-US"/>
         </w:rPr>
         <w:t xml:space="preserve">d. </w:t>
       </w:r>
       <w:r>
         <w:rPr>
-          <w:bCs/>
+          <w:b/>
           <w:lang w:val="en-US"/>
         </w:rPr>
         <w:t xml:space="preserve">Give </w:t>
       </w:r>
       <w:r>
         <w:rPr>
-          <w:bCs/>
-          <w:lang w:val="en-US"/>
-        </w:rPr>
-        <w:t xml:space="preserve">three </w:t>
-      </w:r>
-      <w:r>
-        <w:rPr>
-          <w:bCs/>
-          <w:lang w:val="en-US"/>
-        </w:rPr>
-        <w:t xml:space="preserve">practical </w:t>
-      </w:r>
-      <w:r>
-        <w:rPr>
-          <w:bCs/>
+          <w:b/>
+          <w:lang w:val="en-US"/>
+        </w:rPr>
+        <w:t xml:space="preserve">three practical </w:t>
+      </w:r>
+      <w:r>
+        <w:rPr>
+          <w:b/>
           <w:lang w:val="en-US"/>
         </w:rPr>
         <w:t>examples of different String methods.</w:t>
       </w:r>
       <w:r>
         <w:rPr>
-          <w:bCs/>
+          <w:b/>
           <w:lang w:val="en-US"/>
         </w:rPr>
         <w:t xml:space="preserve"> Please take care that you include taking a substring and converting the entire string to lowercase into your examples.</w:t>
       </w:r>
       <w:r>
         <w:rPr>
-          <w:bCs/>
-          <w:lang w:val="en-US"/>
-        </w:rPr>
-        <w:t xml:space="preserve"> </w:t>
-      </w:r>
-    </w:p>
-    <w:p>
-      <w:pPr>
-        <w:spacing w:line="360" w:lineRule="auto"/>
-        <w:rPr>
-          <w:bCs/>
-          <w:lang w:val="en-US"/>
-        </w:rPr>
-      </w:pPr>
-      <w:r>
-        <w:rPr>
-          <w:bCs/>
+          <w:b/>
+          <w:lang w:val="en-US"/>
+        </w:rPr>
+        <w:t xml:space="preserve"> </w:t>
+      </w:r>
+    </w:p>
+    <w:p>
+      <w:pPr>
+        <w:spacing w:line="360" w:lineRule="auto"/>
+        <w:rPr>
+          <w:b/>
+          <w:lang w:val="en-US"/>
+        </w:rPr>
+      </w:pPr>
+      <w:r>
+        <w:rPr>
+          <w:b/>
           <w:lang w:val="en-US"/>
         </w:rPr>
         <w:t>Where did you find that information?</w:t>
@@ -6955,6 +6948,28 @@
 </file>
 
 <file path=customXml/item1.xml><?xml version="1.0" encoding="utf-8"?>
+<p:properties xmlns:p="http://schemas.microsoft.com/office/2006/metadata/properties" xmlns:xsi="http://www.w3.org/2001/XMLSchema-instance" xmlns:pc="http://schemas.microsoft.com/office/infopath/2007/PartnerControls">
+  <documentManagement>
+    <Tulosalue xmlns="23a2fba3-87fb-42d1-bad1-f4f6bc2053a4"/>
+    <Dokumenttityyppi xmlns="23a2fba3-87fb-42d1-bad1-f4f6bc2053a4">Lomake</Dokumenttityyppi>
+    <Julkisuus xmlns="23a2fba3-87fb-42d1-bad1-f4f6bc2053a4">Julkinen</Julkisuus>
+    <Toiminta_x0020_-_x0020_Viestintä xmlns="23a2fba3-87fb-42d1-bad1-f4f6bc2053a4">Asiakirjapohjat</Toiminta_x0020_-_x0020_Viestintä>
+    <Esitysp_x00e4_iv_x00e4_ xmlns="1b4fdc03-4837-44ea-a7a0-a5d0f089a01d" xsi:nil="true"/>
+    <V_x00e4_liotsikko xmlns="1b4fdc03-4837-44ea-a7a0-a5d0f089a01d" xsi:nil="true"/>
+  </documentManagement>
+</p:properties>
+</file>
+
+<file path=customXml/item2.xml><?xml version="1.0" encoding="utf-8"?>
+<?mso-contentType ?>
+<FormTemplates xmlns="http://schemas.microsoft.com/sharepoint/v3/contenttype/forms">
+  <Display>DocumentLibraryForm</Display>
+  <Edit>DocumentLibraryForm</Edit>
+  <New>DocumentLibraryForm</New>
+</FormTemplates>
+</file>
+
+<file path=customXml/item3.xml><?xml version="1.0" encoding="utf-8"?>
 <ct:contentTypeSchema xmlns:ct="http://schemas.microsoft.com/office/2006/metadata/contentType" xmlns:ma="http://schemas.microsoft.com/office/2006/metadata/properties/metaAttributes" ct:_="" ma:_="" ma:contentTypeName="Asiakirja" ma:contentTypeID="0x010100745CB62FAEBEDD4D864FB601409E004D" ma:contentTypeVersion="16" ma:contentTypeDescription="Luo uusi asiakirja." ma:contentTypeScope="" ma:versionID="cdb13c9e37124285a4e073a33320bc58">
   <xsd:schema xmlns:xsd="http://www.w3.org/2001/XMLSchema" xmlns:xs="http://www.w3.org/2001/XMLSchema" xmlns:p="http://schemas.microsoft.com/office/2006/metadata/properties" xmlns:ns2="23a2fba3-87fb-42d1-bad1-f4f6bc2053a4" xmlns:ns3="1b4fdc03-4837-44ea-a7a0-a5d0f089a01d" targetNamespace="http://schemas.microsoft.com/office/2006/metadata/properties" ma:root="true" ma:fieldsID="9f8a40e2ad300bbcc5ce9cc82a65b4c3" ns2:_="" ns3:_="">
     <xsd:import namespace="23a2fba3-87fb-42d1-bad1-f4f6bc2053a4"/>
@@ -7186,29 +7201,26 @@
 </ct:contentTypeSchema>
 </file>
 
-<file path=customXml/item2.xml><?xml version="1.0" encoding="utf-8"?>
-<?mso-contentType ?>
-<FormTemplates xmlns="http://schemas.microsoft.com/sharepoint/v3/contenttype/forms">
-  <Display>DocumentLibraryForm</Display>
-  <Edit>DocumentLibraryForm</Edit>
-  <New>DocumentLibraryForm</New>
-</FormTemplates>
+<file path=customXml/itemProps1.xml><?xml version="1.0" encoding="utf-8"?>
+<ds:datastoreItem xmlns:ds="http://schemas.openxmlformats.org/officeDocument/2006/customXml" ds:itemID="{CC73392A-701C-4F89-9B07-90E06ED25D3E}">
+  <ds:schemaRefs>
+    <ds:schemaRef ds:uri="http://schemas.microsoft.com/office/2006/metadata/properties"/>
+    <ds:schemaRef ds:uri="http://schemas.microsoft.com/office/infopath/2007/PartnerControls"/>
+    <ds:schemaRef ds:uri="23a2fba3-87fb-42d1-bad1-f4f6bc2053a4"/>
+    <ds:schemaRef ds:uri="1b4fdc03-4837-44ea-a7a0-a5d0f089a01d"/>
+  </ds:schemaRefs>
+</ds:datastoreItem>
 </file>
 
-<file path=customXml/item3.xml><?xml version="1.0" encoding="utf-8"?>
-<p:properties xmlns:p="http://schemas.microsoft.com/office/2006/metadata/properties" xmlns:xsi="http://www.w3.org/2001/XMLSchema-instance" xmlns:pc="http://schemas.microsoft.com/office/infopath/2007/PartnerControls">
-  <documentManagement>
-    <Tulosalue xmlns="23a2fba3-87fb-42d1-bad1-f4f6bc2053a4"/>
-    <Dokumenttityyppi xmlns="23a2fba3-87fb-42d1-bad1-f4f6bc2053a4">Lomake</Dokumenttityyppi>
-    <Julkisuus xmlns="23a2fba3-87fb-42d1-bad1-f4f6bc2053a4">Julkinen</Julkisuus>
-    <Toiminta_x0020_-_x0020_Viestintä xmlns="23a2fba3-87fb-42d1-bad1-f4f6bc2053a4">Asiakirjapohjat</Toiminta_x0020_-_x0020_Viestintä>
-    <Esitysp_x00e4_iv_x00e4_ xmlns="1b4fdc03-4837-44ea-a7a0-a5d0f089a01d" xsi:nil="true"/>
-    <V_x00e4_liotsikko xmlns="1b4fdc03-4837-44ea-a7a0-a5d0f089a01d" xsi:nil="true"/>
-  </documentManagement>
-</p:properties>
+<file path=customXml/itemProps2.xml><?xml version="1.0" encoding="utf-8"?>
+<ds:datastoreItem xmlns:ds="http://schemas.openxmlformats.org/officeDocument/2006/customXml" ds:itemID="{74F80A59-1336-4798-9185-8D3547E0A8DB}">
+  <ds:schemaRefs>
+    <ds:schemaRef ds:uri="http://schemas.microsoft.com/sharepoint/v3/contenttype/forms"/>
+  </ds:schemaRefs>
+</ds:datastoreItem>
 </file>
 
-<file path=customXml/itemProps1.xml><?xml version="1.0" encoding="utf-8"?>
+<file path=customXml/itemProps3.xml><?xml version="1.0" encoding="utf-8"?>
 <ds:datastoreItem xmlns:ds="http://schemas.openxmlformats.org/officeDocument/2006/customXml" ds:itemID="{067C33EF-BAF0-4E03-A07D-0493CA33F805}">
   <ds:schemaRefs>
     <ds:schemaRef ds:uri="http://schemas.microsoft.com/office/2006/metadata/contentType"/>
@@ -7225,23 +7237,4 @@
     <ds:schemaRef ds:uri="http://schemas.microsoft.com/internal/obd"/>
   </ds:schemaRefs>
 </ds:datastoreItem>
-</file>
-
-<file path=customXml/itemProps2.xml><?xml version="1.0" encoding="utf-8"?>
-<ds:datastoreItem xmlns:ds="http://schemas.openxmlformats.org/officeDocument/2006/customXml" ds:itemID="{74F80A59-1336-4798-9185-8D3547E0A8DB}">
-  <ds:schemaRefs>
-    <ds:schemaRef ds:uri="http://schemas.microsoft.com/sharepoint/v3/contenttype/forms"/>
-  </ds:schemaRefs>
-</ds:datastoreItem>
-</file>
-
-<file path=customXml/itemProps3.xml><?xml version="1.0" encoding="utf-8"?>
-<ds:datastoreItem xmlns:ds="http://schemas.openxmlformats.org/officeDocument/2006/customXml" ds:itemID="{CC73392A-701C-4F89-9B07-90E06ED25D3E}">
-  <ds:schemaRefs>
-    <ds:schemaRef ds:uri="http://schemas.microsoft.com/office/2006/metadata/properties"/>
-    <ds:schemaRef ds:uri="http://schemas.microsoft.com/office/infopath/2007/PartnerControls"/>
-    <ds:schemaRef ds:uri="23a2fba3-87fb-42d1-bad1-f4f6bc2053a4"/>
-    <ds:schemaRef ds:uri="1b4fdc03-4837-44ea-a7a0-a5d0f089a01d"/>
-  </ds:schemaRefs>
-</ds:datastoreItem>
 </file>
</xml_diff>